<commit_message>
Added stage end dialog and dialog on bjective
</commit_message>
<xml_diff>
--- a/TBSA/Bin/Data/Objectives/InstructionsForObjectives.docx
+++ b/TBSA/Bin/Data/Objectives/InstructionsForObjectives.docx
@@ -133,13 +133,7 @@
         <w:rPr>
           <w:lang w:val="sv-SE"/>
         </w:rPr>
-        <w:t>all ska vara separerat med ett komma dock inte sista värdet i en array</w:t>
-      </w:r>
-      <w:r>
-        <w:rPr>
-          <w:lang w:val="sv-SE"/>
-        </w:rPr>
-        <w:t xml:space="preserve"> eller ett object</w:t>
+        <w:t>all ska vara separerat med ett komma dock inte sista värdet i en array eller ett object</w:t>
       </w:r>
     </w:p>
     <w:p>
@@ -229,13 +223,7 @@
         <w:rPr>
           <w:lang w:val="sv-SE"/>
         </w:rPr>
-        <w:t>hold_objective : objectivet blir är klart så länge e</w:t>
-      </w:r>
-      <w:r>
-        <w:rPr>
-          <w:lang w:val="sv-SE"/>
-        </w:rPr>
-        <w:t>n spelare står på en ruta och slutar vara klart om spelare lämnar</w:t>
+        <w:t>hold_objective : objectivet blir är klart så länge en spelare står på en ruta och slutar vara klart om spelare lämnar</w:t>
       </w:r>
     </w:p>
     <w:p>
@@ -344,6 +332,26 @@
       <w:pPr>
         <w:pStyle w:val="normal0"/>
         <w:numPr>
+          <w:ilvl w:val="1"/>
+          <w:numId w:val="1"/>
+        </w:numPr>
+        <w:ind w:hanging="360"/>
+        <w:contextualSpacing/>
+        <w:rPr>
+          <w:lang w:val="sv-SE"/>
+        </w:rPr>
+      </w:pPr>
+      <w:r>
+        <w:rPr>
+          <w:lang w:val="sv-SE"/>
+        </w:rPr>
+        <w:t>stageEndDialog : the dialog to show att the end of a stage</w:t>
+      </w:r>
+    </w:p>
+    <w:p>
+      <w:pPr>
+        <w:pStyle w:val="normal0"/>
+        <w:numPr>
           <w:ilvl w:val="0"/>
           <w:numId w:val="1"/>
         </w:numPr>
@@ -377,14 +385,7 @@
           <w:color w:val="CC4125"/>
           <w:lang w:val="sv-SE"/>
         </w:rPr>
-        <w:t>“Secon</w:t>
-      </w:r>
-      <w:r>
-        <w:rPr>
-          <w:color w:val="CC4125"/>
-          <w:lang w:val="sv-SE"/>
-        </w:rPr>
-        <w:t>dTest.json”</w:t>
+        <w:t>“SecondTest.json”</w:t>
       </w:r>
     </w:p>
     <w:sectPr>
@@ -680,6 +681,7 @@
   <w:style w:type="paragraph" w:default="1" w:styleId="Normal">
     <w:name w:val="Normal"/>
     <w:qFormat/>
+    <w:rsid w:val="00F16E75"/>
   </w:style>
   <w:style w:type="paragraph" w:styleId="Rubrik1">
     <w:name w:val="heading 1"/>

</xml_diff>